<commit_message>
Uitbreidingen spel beschreven in projectdocument en control flow document aangepast
</commit_message>
<xml_diff>
--- a/project-files/Control Flow.docx
+++ b/project-files/Control Flow.docx
@@ -363,7 +363,7 @@
                                     </pic:cNvPicPr>
                                   </pic:nvPicPr>
                                   <pic:blipFill>
-                                    <a:blip r:embed="rId4">
+                                    <a:blip r:embed="rId7">
                                       <a:extLst>
                                         <a:ext uri="{28A0092B-C50C-407E-A947-70E740481C1C}">
                                           <a14:useLocalDpi xmlns:a14="http://schemas.microsoft.com/office/drawing/2010/main" val="0"/>
@@ -417,7 +417,7 @@
                                     </pic:cNvPicPr>
                                   </pic:nvPicPr>
                                   <pic:blipFill>
-                                    <a:blip r:embed="rId5">
+                                    <a:blip r:embed="rId8">
                                       <a:extLst>
                                         <a:ext uri="{28A0092B-C50C-407E-A947-70E740481C1C}">
                                           <a14:useLocalDpi xmlns:a14="http://schemas.microsoft.com/office/drawing/2010/main" val="0"/>
@@ -471,7 +471,7 @@
                                     </pic:cNvPicPr>
                                   </pic:nvPicPr>
                                   <pic:blipFill>
-                                    <a:blip r:embed="rId6">
+                                    <a:blip r:embed="rId9">
                                       <a:extLst>
                                         <a:ext uri="{28A0092B-C50C-407E-A947-70E740481C1C}">
                                           <a14:useLocalDpi xmlns:a14="http://schemas.microsoft.com/office/drawing/2010/main" val="0"/>
@@ -829,7 +829,7 @@
                                     </pic:cNvPicPr>
                                   </pic:nvPicPr>
                                   <pic:blipFill>
-                                    <a:blip r:embed="rId6">
+                                    <a:blip r:embed="rId9">
                                       <a:extLst>
                                         <a:ext uri="{28A0092B-C50C-407E-A947-70E740481C1C}">
                                           <a14:useLocalDpi xmlns:a14="http://schemas.microsoft.com/office/drawing/2010/main" val="0"/>
@@ -1241,7 +1241,7 @@
                                     </pic:cNvPicPr>
                                   </pic:nvPicPr>
                                   <pic:blipFill>
-                                    <a:blip r:embed="rId5">
+                                    <a:blip r:embed="rId8">
                                       <a:extLst>
                                         <a:ext uri="{28A0092B-C50C-407E-A947-70E740481C1C}">
                                           <a14:useLocalDpi xmlns:a14="http://schemas.microsoft.com/office/drawing/2010/main" val="0"/>
@@ -1295,7 +1295,7 @@
                                     </pic:cNvPicPr>
                                   </pic:nvPicPr>
                                   <pic:blipFill>
-                                    <a:blip r:embed="rId6">
+                                    <a:blip r:embed="rId9">
                                       <a:extLst>
                                         <a:ext uri="{28A0092B-C50C-407E-A947-70E740481C1C}">
                                           <a14:useLocalDpi xmlns:a14="http://schemas.microsoft.com/office/drawing/2010/main" val="0"/>
@@ -1463,8 +1463,6 @@
           </wp:inline>
         </w:drawing>
       </w:r>
-      <w:bookmarkStart w:id="0" w:name="_GoBack"/>
-      <w:bookmarkEnd w:id="0"/>
       <w:r>
         <w:rPr>
           <w:noProof/>
@@ -1784,7 +1782,7 @@
                                     </pic:cNvPicPr>
                                   </pic:nvPicPr>
                                   <pic:blipFill>
-                                    <a:blip r:embed="rId6">
+                                    <a:blip r:embed="rId9">
                                       <a:extLst>
                                         <a:ext uri="{28A0092B-C50C-407E-A947-70E740481C1C}">
                                           <a14:useLocalDpi xmlns:a14="http://schemas.microsoft.com/office/drawing/2010/main" val="0"/>
@@ -2263,7 +2261,7 @@
                                     </pic:cNvPicPr>
                                   </pic:nvPicPr>
                                   <pic:blipFill>
-                                    <a:blip r:embed="rId6">
+                                    <a:blip r:embed="rId9">
                                       <a:extLst>
                                         <a:ext uri="{28A0092B-C50C-407E-A947-70E740481C1C}">
                                           <a14:useLocalDpi xmlns:a14="http://schemas.microsoft.com/office/drawing/2010/main" val="0"/>
@@ -2381,7 +2379,7 @@
                                           </pic:cNvPicPr>
                                         </pic:nvPicPr>
                                         <pic:blipFill>
-                                          <a:blip r:embed="rId6">
+                                          <a:blip r:embed="rId9">
                                             <a:extLst>
                                               <a:ext uri="{28A0092B-C50C-407E-A947-70E740481C1C}">
                                                 <a14:useLocalDpi xmlns:a14="http://schemas.microsoft.com/office/drawing/2010/main" val="0"/>
@@ -2471,7 +2469,7 @@
                                     </pic:cNvPicPr>
                                   </pic:nvPicPr>
                                   <pic:blipFill>
-                                    <a:blip r:embed="rId6">
+                                    <a:blip r:embed="rId9">
                                       <a:extLst>
                                         <a:ext uri="{28A0092B-C50C-407E-A947-70E740481C1C}">
                                           <a14:useLocalDpi xmlns:a14="http://schemas.microsoft.com/office/drawing/2010/main" val="0"/>
@@ -2643,7 +2641,7 @@
                                           </pic:cNvPicPr>
                                         </pic:nvPicPr>
                                         <pic:blipFill>
-                                          <a:blip r:embed="rId5">
+                                          <a:blip r:embed="rId8">
                                             <a:extLst>
                                               <a:ext uri="{28A0092B-C50C-407E-A947-70E740481C1C}">
                                                 <a14:useLocalDpi xmlns:a14="http://schemas.microsoft.com/office/drawing/2010/main" val="0"/>
@@ -2787,7 +2785,7 @@
                                     </pic:cNvPicPr>
                                   </pic:nvPicPr>
                                   <pic:blipFill>
-                                    <a:blip r:embed="rId4">
+                                    <a:blip r:embed="rId7">
                                       <a:extLst>
                                         <a:ext uri="{28A0092B-C50C-407E-A947-70E740481C1C}">
                                           <a14:useLocalDpi xmlns:a14="http://schemas.microsoft.com/office/drawing/2010/main" val="0"/>
@@ -2841,7 +2839,7 @@
                                     </pic:cNvPicPr>
                                   </pic:nvPicPr>
                                   <pic:blipFill>
-                                    <a:blip r:embed="rId5">
+                                    <a:blip r:embed="rId8">
                                       <a:extLst>
                                         <a:ext uri="{28A0092B-C50C-407E-A947-70E740481C1C}">
                                           <a14:useLocalDpi xmlns:a14="http://schemas.microsoft.com/office/drawing/2010/main" val="0"/>
@@ -2895,7 +2893,7 @@
                                     </pic:cNvPicPr>
                                   </pic:nvPicPr>
                                   <pic:blipFill>
-                                    <a:blip r:embed="rId6">
+                                    <a:blip r:embed="rId9">
                                       <a:extLst>
                                         <a:ext uri="{28A0092B-C50C-407E-A947-70E740481C1C}">
                                           <a14:useLocalDpi xmlns:a14="http://schemas.microsoft.com/office/drawing/2010/main" val="0"/>
@@ -3013,7 +3011,7 @@
                                           </pic:cNvPicPr>
                                         </pic:nvPicPr>
                                         <pic:blipFill>
-                                          <a:blip r:embed="rId4">
+                                          <a:blip r:embed="rId7">
                                             <a:extLst>
                                               <a:ext uri="{28A0092B-C50C-407E-A947-70E740481C1C}">
                                                 <a14:useLocalDpi xmlns:a14="http://schemas.microsoft.com/office/drawing/2010/main" val="0"/>
@@ -3211,7 +3209,7 @@
                                     </pic:cNvPicPr>
                                   </pic:nvPicPr>
                                   <pic:blipFill>
-                                    <a:blip r:embed="rId4">
+                                    <a:blip r:embed="rId7">
                                       <a:extLst>
                                         <a:ext uri="{28A0092B-C50C-407E-A947-70E740481C1C}">
                                           <a14:useLocalDpi xmlns:a14="http://schemas.microsoft.com/office/drawing/2010/main" val="0"/>
@@ -3265,7 +3263,7 @@
                                     </pic:cNvPicPr>
                                   </pic:nvPicPr>
                                   <pic:blipFill>
-                                    <a:blip r:embed="rId5">
+                                    <a:blip r:embed="rId8">
                                       <a:extLst>
                                         <a:ext uri="{28A0092B-C50C-407E-A947-70E740481C1C}">
                                           <a14:useLocalDpi xmlns:a14="http://schemas.microsoft.com/office/drawing/2010/main" val="0"/>
@@ -3319,7 +3317,7 @@
                                     </pic:cNvPicPr>
                                   </pic:nvPicPr>
                                   <pic:blipFill>
-                                    <a:blip r:embed="rId6">
+                                    <a:blip r:embed="rId9">
                                       <a:extLst>
                                         <a:ext uri="{28A0092B-C50C-407E-A947-70E740481C1C}">
                                           <a14:useLocalDpi xmlns:a14="http://schemas.microsoft.com/office/drawing/2010/main" val="0"/>
@@ -3527,7 +3525,7 @@
                                     </pic:cNvPicPr>
                                   </pic:nvPicPr>
                                   <pic:blipFill>
-                                    <a:blip r:embed="rId6">
+                                    <a:blip r:embed="rId9">
                                       <a:extLst>
                                         <a:ext uri="{28A0092B-C50C-407E-A947-70E740481C1C}">
                                           <a14:useLocalDpi xmlns:a14="http://schemas.microsoft.com/office/drawing/2010/main" val="0"/>
@@ -3735,7 +3733,7 @@
                                     </pic:cNvPicPr>
                                   </pic:nvPicPr>
                                   <pic:blipFill>
-                                    <a:blip r:embed="rId6">
+                                    <a:blip r:embed="rId9">
                                       <a:extLst>
                                         <a:ext uri="{28A0092B-C50C-407E-A947-70E740481C1C}">
                                           <a14:useLocalDpi xmlns:a14="http://schemas.microsoft.com/office/drawing/2010/main" val="0"/>
@@ -3834,14 +3832,58 @@
                               <w:rPr>
                                 <w:lang w:val="en-GB"/>
                               </w:rPr>
-                              <w:t>1: Game tells backend it exists</w:t>
+                              <w:t xml:space="preserve">1: </w:t>
+                            </w:r>
+                            <w:r>
+                              <w:rPr>
+                                <w:lang w:val="en-GB"/>
+                              </w:rPr>
+                              <w:t>New game that’s been started</w:t>
+                            </w:r>
+                            <w:r>
+                              <w:rPr>
+                                <w:lang w:val="en-GB"/>
+                              </w:rPr>
+                              <w:t xml:space="preserve"> tells backend it exists</w:t>
+                            </w:r>
+                            <w:r>
+                              <w:rPr>
+                                <w:lang w:val="en-GB"/>
+                              </w:rPr>
+                              <w:t>.</w:t>
                             </w:r>
                             <w:r>
                               <w:rPr>
                                 <w:lang w:val="en-GB"/>
                               </w:rPr>
                               <w:br/>
-                              <w:t xml:space="preserve">    Connecting with each other via Web Socket</w:t>
+                              <w:t xml:space="preserve">    </w:t>
+                            </w:r>
+                            <w:r>
+                              <w:rPr>
+                                <w:lang w:val="en-GB"/>
+                              </w:rPr>
+                              <w:t>Connecting with each other via Web Socket</w:t>
+                            </w:r>
+                            <w:r>
+                              <w:rPr>
+                                <w:lang w:val="en-GB"/>
+                              </w:rPr>
+                              <w:t xml:space="preserve"> and</w:t>
+                            </w:r>
+                            <w:r>
+                              <w:rPr>
+                                <w:lang w:val="en-GB"/>
+                              </w:rPr>
+                              <w:br/>
+                            </w:r>
+                            <w:bookmarkStart w:id="0" w:name="_GoBack"/>
+                            <w:bookmarkEnd w:id="0"/>
+                            <w:r>
+                              <w:rPr>
+                                <w:lang w:val="en-GB"/>
+                              </w:rPr>
+                              <w:t>connection is saved in the DB.</w:t>
                             </w:r>
                           </w:p>
                           <w:p>
@@ -3854,7 +3896,25 @@
                               <w:rPr>
                                 <w:lang w:val="en-GB"/>
                               </w:rPr>
-                              <w:t>2: UI Screen asks Backend which games are available</w:t>
+                              <w:t>2: UI Screen asks Backend</w:t>
+                            </w:r>
+                            <w:r>
+                              <w:rPr>
+                                <w:lang w:val="en-GB"/>
+                              </w:rPr>
+                              <w:t xml:space="preserve"> via API calls</w:t>
+                            </w:r>
+                            <w:r>
+                              <w:rPr>
+                                <w:lang w:val="en-GB"/>
+                              </w:rPr>
+                              <w:t xml:space="preserve"> which games are </w:t>
+                            </w:r>
+                            <w:r>
+                              <w:rPr>
+                                <w:lang w:val="en-GB"/>
+                              </w:rPr>
+                              <w:t>active.</w:t>
                             </w:r>
                           </w:p>
                           <w:p>
@@ -3867,7 +3927,25 @@
                               <w:rPr>
                                 <w:lang w:val="en-GB"/>
                               </w:rPr>
-                              <w:t>3: Backend gives available games</w:t>
+                              <w:t xml:space="preserve">3: Backend gives </w:t>
+                            </w:r>
+                            <w:r>
+                              <w:rPr>
+                                <w:lang w:val="en-GB"/>
+                              </w:rPr>
+                              <w:t>active</w:t>
+                            </w:r>
+                            <w:r>
+                              <w:rPr>
+                                <w:lang w:val="en-GB"/>
+                              </w:rPr>
+                              <w:t xml:space="preserve"> games</w:t>
+                            </w:r>
+                            <w:r>
+                              <w:rPr>
+                                <w:lang w:val="en-GB"/>
+                              </w:rPr>
+                              <w:t xml:space="preserve"> via JSON.</w:t>
                             </w:r>
                           </w:p>
                           <w:p>
@@ -3880,7 +3958,44 @@
                               <w:rPr>
                                 <w:lang w:val="en-GB"/>
                               </w:rPr>
-                              <w:t>4: UI Screen chooses available game and does API calls to Backend to change Game Screen</w:t>
+                              <w:t xml:space="preserve">4: UI Screen chooses </w:t>
+                            </w:r>
+                            <w:r>
+                              <w:rPr>
+                                <w:lang w:val="en-GB"/>
+                              </w:rPr>
+                              <w:t>active</w:t>
+                            </w:r>
+                            <w:r>
+                              <w:rPr>
+                                <w:lang w:val="en-GB"/>
+                              </w:rPr>
+                              <w:t xml:space="preserve"> game</w:t>
+                            </w:r>
+                            <w:r>
+                              <w:rPr>
+                                <w:lang w:val="en-GB"/>
+                              </w:rPr>
+                              <w:t>.</w:t>
+                            </w:r>
+                            <w:r>
+                              <w:rPr>
+                                <w:lang w:val="en-GB"/>
+                              </w:rPr>
+                              <w:br/>
+                              <w:t xml:space="preserve">    UI Screen does API calls to</w:t>
+                            </w:r>
+                            <w:r>
+                              <w:rPr>
+                                <w:lang w:val="en-GB"/>
+                              </w:rPr>
+                              <w:t xml:space="preserve"> Backend to </w:t>
+                            </w:r>
+                            <w:r>
+                              <w:rPr>
+                                <w:lang w:val="en-GB"/>
+                              </w:rPr>
+                              <w:t>update gameplay.</w:t>
                             </w:r>
                           </w:p>
                           <w:p>
@@ -3893,7 +4008,45 @@
                               <w:rPr>
                                 <w:lang w:val="en-GB"/>
                               </w:rPr>
-                              <w:t>5: Backend sends json object to Game Screen telling which things to change</w:t>
+                              <w:t xml:space="preserve">5: Backend sends </w:t>
+                            </w:r>
+                            <w:r>
+                              <w:rPr>
+                                <w:lang w:val="en-GB"/>
+                              </w:rPr>
+                              <w:t>JSON</w:t>
+                            </w:r>
+                            <w:r>
+                              <w:rPr>
+                                <w:lang w:val="en-GB"/>
+                              </w:rPr>
+                              <w:t xml:space="preserve"> </w:t>
+                            </w:r>
+                            <w:r>
+                              <w:rPr>
+                                <w:lang w:val="en-GB"/>
+                              </w:rPr>
+                              <w:t xml:space="preserve">via </w:t>
+                            </w:r>
+                            <w:proofErr w:type="spellStart"/>
+                            <w:r>
+                              <w:rPr>
+                                <w:lang w:val="en-GB"/>
+                              </w:rPr>
+                              <w:t>websocket</w:t>
+                            </w:r>
+                            <w:proofErr w:type="spellEnd"/>
+                            <w:r>
+                              <w:rPr>
+                                <w:lang w:val="en-GB"/>
+                              </w:rPr>
+                              <w:t xml:space="preserve"> to Game Screen telling which things to </w:t>
+                            </w:r>
+                            <w:r>
+                              <w:rPr>
+                                <w:lang w:val="en-GB"/>
+                              </w:rPr>
+                              <w:t>update.</w:t>
                             </w:r>
                           </w:p>
                         </w:txbxContent>
@@ -3915,6 +4068,10 @@
           </mc:Choice>
           <mc:Fallback>
             <w:pict>
+              <v:shapetype id="_x0000_t202" coordsize="21600,21600" o:spt="202" path="m,l,21600r21600,l21600,xe">
+                <v:stroke joinstyle="miter"/>
+                <v:path gradientshapeok="t" o:connecttype="rect"/>
+              </v:shapetype>
               <v:shape id="Text Box 2" o:spid="_x0000_s1037" type="#_x0000_t202" style="position:absolute;margin-left:219pt;margin-top:-67.5pt;width:185.9pt;height:110.6pt;z-index:-251641856;visibility:visible;mso-wrap-style:square;mso-width-percent:400;mso-height-percent:200;mso-wrap-distance-left:9pt;mso-wrap-distance-top:3.6pt;mso-wrap-distance-right:9pt;mso-wrap-distance-bottom:3.6pt;mso-position-horizontal:absolute;mso-position-horizontal-relative:text;mso-position-vertical:absolute;mso-position-vertical-relative:text;mso-width-percent:400;mso-height-percent:200;mso-width-relative:margin;mso-height-relative:margin;v-text-anchor:top" o:gfxdata="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">
                 <v:textbox style="mso-fit-shape-to-text:t">
                   <w:txbxContent>
@@ -3928,14 +4085,58 @@
                         <w:rPr>
                           <w:lang w:val="en-GB"/>
                         </w:rPr>
-                        <w:t>1: Game tells backend it exists</w:t>
+                        <w:t xml:space="preserve">1: </w:t>
+                      </w:r>
+                      <w:r>
+                        <w:rPr>
+                          <w:lang w:val="en-GB"/>
+                        </w:rPr>
+                        <w:t>New game that’s been started</w:t>
+                      </w:r>
+                      <w:r>
+                        <w:rPr>
+                          <w:lang w:val="en-GB"/>
+                        </w:rPr>
+                        <w:t xml:space="preserve"> tells backend it exists</w:t>
+                      </w:r>
+                      <w:r>
+                        <w:rPr>
+                          <w:lang w:val="en-GB"/>
+                        </w:rPr>
+                        <w:t>.</w:t>
                       </w:r>
                       <w:r>
                         <w:rPr>
                           <w:lang w:val="en-GB"/>
                         </w:rPr>
                         <w:br/>
-                        <w:t xml:space="preserve">    Connecting with each other via Web Socket</w:t>
+                        <w:t xml:space="preserve">    </w:t>
+                      </w:r>
+                      <w:r>
+                        <w:rPr>
+                          <w:lang w:val="en-GB"/>
+                        </w:rPr>
+                        <w:t>Connecting with each other via Web Socket</w:t>
+                      </w:r>
+                      <w:r>
+                        <w:rPr>
+                          <w:lang w:val="en-GB"/>
+                        </w:rPr>
+                        <w:t xml:space="preserve"> and</w:t>
+                      </w:r>
+                      <w:r>
+                        <w:rPr>
+                          <w:lang w:val="en-GB"/>
+                        </w:rPr>
+                        <w:br/>
+                      </w:r>
+                      <w:bookmarkStart w:id="1" w:name="_GoBack"/>
+                      <w:bookmarkEnd w:id="1"/>
+                      <w:r>
+                        <w:rPr>
+                          <w:lang w:val="en-GB"/>
+                        </w:rPr>
+                        <w:t>connection is saved in the DB.</w:t>
                       </w:r>
                     </w:p>
                     <w:p>
@@ -3948,7 +4149,25 @@
                         <w:rPr>
                           <w:lang w:val="en-GB"/>
                         </w:rPr>
-                        <w:t>2: UI Screen asks Backend which games are available</w:t>
+                        <w:t>2: UI Screen asks Backend</w:t>
+                      </w:r>
+                      <w:r>
+                        <w:rPr>
+                          <w:lang w:val="en-GB"/>
+                        </w:rPr>
+                        <w:t xml:space="preserve"> via API calls</w:t>
+                      </w:r>
+                      <w:r>
+                        <w:rPr>
+                          <w:lang w:val="en-GB"/>
+                        </w:rPr>
+                        <w:t xml:space="preserve"> which games are </w:t>
+                      </w:r>
+                      <w:r>
+                        <w:rPr>
+                          <w:lang w:val="en-GB"/>
+                        </w:rPr>
+                        <w:t>active.</w:t>
                       </w:r>
                     </w:p>
                     <w:p>
@@ -3961,7 +4180,25 @@
                         <w:rPr>
                           <w:lang w:val="en-GB"/>
                         </w:rPr>
-                        <w:t>3: Backend gives available games</w:t>
+                        <w:t xml:space="preserve">3: Backend gives </w:t>
+                      </w:r>
+                      <w:r>
+                        <w:rPr>
+                          <w:lang w:val="en-GB"/>
+                        </w:rPr>
+                        <w:t>active</w:t>
+                      </w:r>
+                      <w:r>
+                        <w:rPr>
+                          <w:lang w:val="en-GB"/>
+                        </w:rPr>
+                        <w:t xml:space="preserve"> games</w:t>
+                      </w:r>
+                      <w:r>
+                        <w:rPr>
+                          <w:lang w:val="en-GB"/>
+                        </w:rPr>
+                        <w:t xml:space="preserve"> via JSON.</w:t>
                       </w:r>
                     </w:p>
                     <w:p>
@@ -3974,7 +4211,44 @@
                         <w:rPr>
                           <w:lang w:val="en-GB"/>
                         </w:rPr>
-                        <w:t>4: UI Screen chooses available game and does API calls to Backend to change Game Screen</w:t>
+                        <w:t xml:space="preserve">4: UI Screen chooses </w:t>
+                      </w:r>
+                      <w:r>
+                        <w:rPr>
+                          <w:lang w:val="en-GB"/>
+                        </w:rPr>
+                        <w:t>active</w:t>
+                      </w:r>
+                      <w:r>
+                        <w:rPr>
+                          <w:lang w:val="en-GB"/>
+                        </w:rPr>
+                        <w:t xml:space="preserve"> game</w:t>
+                      </w:r>
+                      <w:r>
+                        <w:rPr>
+                          <w:lang w:val="en-GB"/>
+                        </w:rPr>
+                        <w:t>.</w:t>
+                      </w:r>
+                      <w:r>
+                        <w:rPr>
+                          <w:lang w:val="en-GB"/>
+                        </w:rPr>
+                        <w:br/>
+                        <w:t xml:space="preserve">    UI Screen does API calls to</w:t>
+                      </w:r>
+                      <w:r>
+                        <w:rPr>
+                          <w:lang w:val="en-GB"/>
+                        </w:rPr>
+                        <w:t xml:space="preserve"> Backend to </w:t>
+                      </w:r>
+                      <w:r>
+                        <w:rPr>
+                          <w:lang w:val="en-GB"/>
+                        </w:rPr>
+                        <w:t>update gameplay.</w:t>
                       </w:r>
                     </w:p>
                     <w:p>
@@ -3987,7 +4261,45 @@
                         <w:rPr>
                           <w:lang w:val="en-GB"/>
                         </w:rPr>
-                        <w:t>5: Backend sends json object to Game Screen telling which things to change</w:t>
+                        <w:t xml:space="preserve">5: Backend sends </w:t>
+                      </w:r>
+                      <w:r>
+                        <w:rPr>
+                          <w:lang w:val="en-GB"/>
+                        </w:rPr>
+                        <w:t>JSON</w:t>
+                      </w:r>
+                      <w:r>
+                        <w:rPr>
+                          <w:lang w:val="en-GB"/>
+                        </w:rPr>
+                        <w:t xml:space="preserve"> </w:t>
+                      </w:r>
+                      <w:r>
+                        <w:rPr>
+                          <w:lang w:val="en-GB"/>
+                        </w:rPr>
+                        <w:t xml:space="preserve">via </w:t>
+                      </w:r>
+                      <w:proofErr w:type="spellStart"/>
+                      <w:r>
+                        <w:rPr>
+                          <w:lang w:val="en-GB"/>
+                        </w:rPr>
+                        <w:t>websocket</w:t>
+                      </w:r>
+                      <w:proofErr w:type="spellEnd"/>
+                      <w:r>
+                        <w:rPr>
+                          <w:lang w:val="en-GB"/>
+                        </w:rPr>
+                        <w:t xml:space="preserve"> to Game Screen telling which things to </w:t>
+                      </w:r>
+                      <w:r>
+                        <w:rPr>
+                          <w:lang w:val="en-GB"/>
+                        </w:rPr>
+                        <w:t>update.</w:t>
                       </w:r>
                     </w:p>
                   </w:txbxContent>
@@ -4093,14 +4405,7 @@
                                 <w:lang w:val="en-GB"/>
                               </w:rPr>
                               <w:br/>
-                              <w:t>#</w:t>
-                            </w:r>
-                            <w:r>
-                              <w:rPr>
-                                <w:color w:val="000000" w:themeColor="text1"/>
-                                <w:lang w:val="en-GB"/>
-                              </w:rPr>
-                              <w:t>2</w:t>
+                              <w:t>#2</w:t>
                             </w:r>
                           </w:p>
                         </w:txbxContent>
@@ -4252,14 +4557,7 @@
                                 <w:color w:val="000000" w:themeColor="text1"/>
                                 <w:lang w:val="en-GB"/>
                               </w:rPr>
-                              <w:t>UI</w:t>
-                            </w:r>
-                            <w:r>
-                              <w:rPr>
-                                <w:color w:val="000000" w:themeColor="text1"/>
-                                <w:lang w:val="en-GB"/>
-                              </w:rPr>
-                              <w:t xml:space="preserve"> Screen</w:t>
+                              <w:t>UI Screen</w:t>
                             </w:r>
                           </w:p>
                           <w:p>
@@ -4459,14 +4757,7 @@
                                 <w:lang w:val="en-GB"/>
                               </w:rPr>
                               <w:br/>
-                              <w:t>#</w:t>
-                            </w:r>
-                            <w:r>
-                              <w:rPr>
-                                <w:color w:val="000000" w:themeColor="text1"/>
-                                <w:lang w:val="en-GB"/>
-                              </w:rPr>
-                              <w:t>2</w:t>
+                              <w:t>#2</w:t>
                             </w:r>
                           </w:p>
                         </w:txbxContent>

</xml_diff>